<commit_message>
initial form creations using swing
</commit_message>
<xml_diff>
--- a/project set up.docx
+++ b/project set up.docx
@@ -33,21 +33,7 @@
         <w:rPr>
           <w:lang w:val="en-US"/>
         </w:rPr>
-        <w:t xml:space="preserve">A jar file can be found in the </w:t>
-      </w:r>
-      <w:proofErr w:type="spellStart"/>
-      <w:r>
-        <w:rPr>
-          <w:lang w:val="en-US"/>
-        </w:rPr>
-        <w:t>dist</w:t>
-      </w:r>
-      <w:proofErr w:type="spellEnd"/>
-      <w:r>
-        <w:rPr>
-          <w:lang w:val="en-US"/>
-        </w:rPr>
-        <w:t xml:space="preserve"> folder.</w:t>
+        <w:t>A jar file can be found in the dist folder.</w:t>
       </w:r>
     </w:p>
     <w:p>
@@ -87,20 +73,7 @@
           <w:lang w:val="en-US"/>
         </w:rPr>
         <w:br/>
-      </w:r>
-      <w:proofErr w:type="spellStart"/>
-      <w:r>
-        <w:rPr>
-          <w:lang w:val="en-US"/>
-        </w:rPr>
-        <w:t>Admin</w:t>
-      </w:r>
-      <w:proofErr w:type="spellEnd"/>
-      <w:r>
-        <w:rPr>
-          <w:lang w:val="en-US"/>
-        </w:rPr>
-        <w:t xml:space="preserve"> password: pdc2023</w:t>
+        <w:t>Admin password: pdc2023</w:t>
       </w:r>
     </w:p>
     <w:p>
@@ -167,6 +140,32 @@
           <w:lang w:val="en-US"/>
         </w:rPr>
         <w:t xml:space="preserve"> </w:t>
+      </w:r>
+    </w:p>
+    <w:p>
+      <w:pPr>
+        <w:rPr>
+          <w:lang w:val="en-US"/>
+        </w:rPr>
+      </w:pPr>
+    </w:p>
+    <w:p>
+      <w:pPr>
+        <w:rPr>
+          <w:lang w:val="en-US"/>
+        </w:rPr>
+      </w:pPr>
+      <w:r>
+        <w:rPr>
+          <w:lang w:val="en-US"/>
+        </w:rPr>
+        <w:t xml:space="preserve">Github link: </w:t>
+      </w:r>
+      <w:r>
+        <w:rPr>
+          <w:lang w:val="en-US"/>
+        </w:rPr>
+        <w:t>https://github.com/lahndrick/Shopping-System</w:t>
       </w:r>
     </w:p>
     <w:sectPr>

</xml_diff>

<commit_message>
comment and database log changes
</commit_message>
<xml_diff>
--- a/project set up.docx
+++ b/project set up.docx
@@ -33,7 +33,21 @@
         <w:rPr>
           <w:lang w:val="en-US"/>
         </w:rPr>
-        <w:t>A jar file can be found in the dist folder.</w:t>
+        <w:t xml:space="preserve">A jar file can be found in the </w:t>
+      </w:r>
+      <w:proofErr w:type="spellStart"/>
+      <w:r>
+        <w:rPr>
+          <w:lang w:val="en-US"/>
+        </w:rPr>
+        <w:t>dist</w:t>
+      </w:r>
+      <w:proofErr w:type="spellEnd"/>
+      <w:r>
+        <w:rPr>
+          <w:lang w:val="en-US"/>
+        </w:rPr>
+        <w:t xml:space="preserve"> folder.</w:t>
       </w:r>
     </w:p>
     <w:p>
@@ -73,7 +87,13 @@
           <w:lang w:val="en-US"/>
         </w:rPr>
         <w:br/>
-        <w:t>Admin password: pdc2023</w:t>
+        <w:t xml:space="preserve">Admin password: </w:t>
+      </w:r>
+      <w:r>
+        <w:rPr>
+          <w:lang w:val="en-US"/>
+        </w:rPr>
+        <w:t>admin</w:t>
       </w:r>
     </w:p>
     <w:p>
@@ -140,32 +160,6 @@
           <w:lang w:val="en-US"/>
         </w:rPr>
         <w:t xml:space="preserve"> </w:t>
-      </w:r>
-    </w:p>
-    <w:p>
-      <w:pPr>
-        <w:rPr>
-          <w:lang w:val="en-US"/>
-        </w:rPr>
-      </w:pPr>
-    </w:p>
-    <w:p>
-      <w:pPr>
-        <w:rPr>
-          <w:lang w:val="en-US"/>
-        </w:rPr>
-      </w:pPr>
-      <w:r>
-        <w:rPr>
-          <w:lang w:val="en-US"/>
-        </w:rPr>
-        <w:t xml:space="preserve">Github link: </w:t>
-      </w:r>
-      <w:r>
-        <w:rPr>
-          <w:lang w:val="en-US"/>
-        </w:rPr>
-        <w:t>https://github.com/lahndrick/Shopping-System</w:t>
       </w:r>
     </w:p>
     <w:sectPr>

</xml_diff>